<commit_message>
changed 2nd hoos "give thanks" to "confess"
NETS: "acknowledge" footnote? The Coptic meaning is unclear. The  Heb
can mean  give thanks or confess. The Gk means confess. Ramez rejects
NETS' "acknowledge" as potentially internal, while gk means external
confession.
</commit_message>
<xml_diff>
--- a/Psalmody Source/03 Canticle 2.docx
+++ b/Psalmody Source/03 Canticle 2.docx
@@ -312,10 +312,10 @@
               <w:pStyle w:val="EngInd"/>
             </w:pPr>
             <w:r>
-              <w:t xml:space="preserve">O give thanks </w:t>
-            </w:r>
-            <w:r>
-              <w:t>to</w:t>
+              <w:t xml:space="preserve">O </w:t>
+            </w:r>
+            <w:r>
+              <w:t>confess</w:t>
             </w:r>
             <w:r>
               <w:t xml:space="preserve"> the Lord, </w:t>
@@ -378,7 +378,13 @@
             </w:pPr>
             <w:commentRangeStart w:id="7"/>
             <w:r>
-              <w:t xml:space="preserve">O give thanks unto the </w:t>
+              <w:t xml:space="preserve">O </w:t>
+            </w:r>
+            <w:r>
+              <w:t>confess</w:t>
+            </w:r>
+            <w:r>
+              <w:t xml:space="preserve"> the </w:t>
             </w:r>
             <w:commentRangeEnd w:id="7"/>
             <w:r>
@@ -540,34 +546,40 @@
               <w:pStyle w:val="EngInd"/>
             </w:pPr>
             <w:r>
-              <w:t xml:space="preserve">O give thanks </w:t>
-            </w:r>
-            <w:r>
-              <w:t>to</w:t>
+              <w:t xml:space="preserve">O </w:t>
+            </w:r>
+            <w:r>
+              <w:t xml:space="preserve">confess </w:t>
+            </w:r>
+            <w:r>
+              <w:t xml:space="preserve">the God of gods: </w:t>
+            </w:r>
+          </w:p>
+          <w:p>
+            <w:pPr>
+              <w:pStyle w:val="EngIndEnd"/>
+            </w:pPr>
+            <w:r>
+              <w:t>Alleluia: For His mercy endures forever.</w:t>
+            </w:r>
+          </w:p>
+        </w:tc>
+        <w:tc>
+          <w:tcPr>
+            <w:tcW w:w="724" w:type="pct"/>
+          </w:tcPr>
+          <w:p>
+            <w:pPr>
+              <w:pStyle w:val="EngInd"/>
+            </w:pPr>
+            <w:r>
+              <w:t xml:space="preserve">O </w:t>
+            </w:r>
+            <w:r>
+              <w:t>confess</w:t>
             </w:r>
             <w:r>
               <w:t xml:space="preserve"> the God of gods: </w:t>
-            </w:r>
-          </w:p>
-          <w:p>
-            <w:pPr>
-              <w:pStyle w:val="EngIndEnd"/>
-            </w:pPr>
-            <w:r>
-              <w:t>Alleluia: For His mercy endures forever.</w:t>
-            </w:r>
-          </w:p>
-        </w:tc>
-        <w:tc>
-          <w:tcPr>
-            <w:tcW w:w="724" w:type="pct"/>
-          </w:tcPr>
-          <w:p>
-            <w:pPr>
-              <w:pStyle w:val="EngInd"/>
-            </w:pPr>
-            <w:r>
-              <w:t xml:space="preserve">O give thanks unto the God of gods: </w:t>
             </w:r>
           </w:p>
           <w:p>
@@ -667,10 +679,10 @@
               <w:pStyle w:val="EngInd"/>
             </w:pPr>
             <w:r>
-              <w:t xml:space="preserve">O give thanks </w:t>
-            </w:r>
-            <w:r>
-              <w:t>to</w:t>
+              <w:t xml:space="preserve">O </w:t>
+            </w:r>
+            <w:r>
+              <w:t>confess</w:t>
             </w:r>
             <w:r>
               <w:t xml:space="preserve"> the Lord of lords: </w:t>
@@ -694,7 +706,13 @@
               <w:pStyle w:val="EngInd"/>
             </w:pPr>
             <w:r>
-              <w:t xml:space="preserve">O give thanks unto the Lord of lords: </w:t>
+              <w:t xml:space="preserve">O </w:t>
+            </w:r>
+            <w:r>
+              <w:t>confess</w:t>
+            </w:r>
+            <w:r>
+              <w:t xml:space="preserve"> the Lord of lords: </w:t>
             </w:r>
           </w:p>
           <w:p>
@@ -3759,13 +3777,7 @@
               <w:pStyle w:val="EngInd"/>
             </w:pPr>
             <w:r>
-              <w:t>And has redeemed us from our en</w:t>
-            </w:r>
-            <w:r>
-              <w:t>e</w:t>
-            </w:r>
-            <w:r>
-              <w:t xml:space="preserve">mies: </w:t>
+              <w:t xml:space="preserve">And has redeemed us from our enemies: </w:t>
             </w:r>
           </w:p>
           <w:p>
@@ -3821,13 +3833,7 @@
               <w:pStyle w:val="EngInd"/>
             </w:pPr>
             <w:r>
-              <w:t>And redeemed us from our en</w:t>
-            </w:r>
-            <w:r>
-              <w:t>e</w:t>
-            </w:r>
-            <w:r>
-              <w:t xml:space="preserve">mies: </w:t>
+              <w:t xml:space="preserve">And redeemed us from our enemies: </w:t>
             </w:r>
           </w:p>
           <w:p>
@@ -3848,13 +3854,7 @@
               <w:pStyle w:val="EngInd"/>
             </w:pPr>
             <w:r>
-              <w:t>And has redeemed us from our en</w:t>
-            </w:r>
-            <w:r>
-              <w:t>e</w:t>
-            </w:r>
-            <w:r>
-              <w:t xml:space="preserve">mies: </w:t>
+              <w:t xml:space="preserve">And has redeemed us from our enemies: </w:t>
             </w:r>
           </w:p>
           <w:p>
@@ -4079,7 +4079,13 @@
               <w:pStyle w:val="EngInd"/>
             </w:pPr>
             <w:r>
-              <w:t xml:space="preserve">O give thanks unto the God of heaven: </w:t>
+              <w:t xml:space="preserve">O </w:t>
+            </w:r>
+            <w:r>
+              <w:t>confess</w:t>
+            </w:r>
+            <w:r>
+              <w:t xml:space="preserve"> the God of heaven: </w:t>
             </w:r>
           </w:p>
           <w:p>
@@ -4103,7 +4109,13 @@
               <w:pStyle w:val="EngInd"/>
             </w:pPr>
             <w:r>
-              <w:t xml:space="preserve">O give thanks unto the God of heaven: </w:t>
+              <w:t xml:space="preserve">O </w:t>
+            </w:r>
+            <w:r>
+              <w:t>confess</w:t>
+            </w:r>
+            <w:r>
+              <w:t xml:space="preserve"> the God of heaven: </w:t>
             </w:r>
           </w:p>
           <w:p>
@@ -4211,7 +4223,13 @@
               <w:pStyle w:val="EngInd"/>
             </w:pPr>
             <w:r>
-              <w:t xml:space="preserve">O give thanks unto the Lord of lords, for He is good: </w:t>
+              <w:t xml:space="preserve">O </w:t>
+            </w:r>
+            <w:r>
+              <w:t>confess</w:t>
+            </w:r>
+            <w:r>
+              <w:t xml:space="preserve"> the Lord of lords, for He is good: </w:t>
             </w:r>
           </w:p>
           <w:p>
@@ -4232,7 +4250,13 @@
               <w:pStyle w:val="EngInd"/>
             </w:pPr>
             <w:r>
-              <w:t xml:space="preserve">O give thanks unto the Lord of lords, for He is good: </w:t>
+              <w:t xml:space="preserve">O </w:t>
+            </w:r>
+            <w:r>
+              <w:t>confess</w:t>
+            </w:r>
+            <w:r>
+              <w:t xml:space="preserve"> the Lord of lords, for He is good: </w:t>
             </w:r>
           </w:p>
           <w:p>
@@ -4465,7 +4489,13 @@
               </w:rPr>
             </w:pPr>
             <w:r>
-              <w:t>Let us give thanks unto Christ our God,</w:t>
+              <w:t xml:space="preserve">Let us </w:t>
+            </w:r>
+            <w:r>
+              <w:t>confess</w:t>
+            </w:r>
+            <w:r>
+              <w:t xml:space="preserve"> Christ our God,</w:t>
             </w:r>
           </w:p>
           <w:p>
@@ -4492,7 +4522,13 @@
               </w:rPr>
             </w:pPr>
             <w:r>
-              <w:t>Let us give thanks unto Christ our God,</w:t>
+              <w:t xml:space="preserve">Let us </w:t>
+            </w:r>
+            <w:r>
+              <w:t>confess</w:t>
+            </w:r>
+            <w:r>
+              <w:t xml:space="preserve"> Christ our God,</w:t>
             </w:r>
           </w:p>
           <w:p>
@@ -4723,13 +4759,7 @@
               </w:rPr>
             </w:pPr>
             <w:r>
-              <w:t>He has made to enlighten the firm</w:t>
-            </w:r>
-            <w:r>
-              <w:t>a</w:t>
-            </w:r>
-            <w:r>
-              <w:t>ment.</w:t>
+              <w:t>He has made to enlighten the firmament.</w:t>
             </w:r>
           </w:p>
         </w:tc>
@@ -4793,13 +4823,7 @@
               </w:rPr>
             </w:pPr>
             <w:r>
-              <w:t>He has made to enlighten the firm</w:t>
-            </w:r>
-            <w:r>
-              <w:t>a</w:t>
-            </w:r>
-            <w:r>
-              <w:t>ment.</w:t>
+              <w:t>He has made to enlighten the firmament.</w:t>
             </w:r>
           </w:p>
         </w:tc>
@@ -4823,13 +4847,7 @@
               </w:rPr>
             </w:pPr>
             <w:r>
-              <w:t>He has made to enlighten the firm</w:t>
-            </w:r>
-            <w:r>
-              <w:t>a</w:t>
-            </w:r>
-            <w:r>
-              <w:t>ment.</w:t>
+              <w:t>He has made to enlighten the firmament.</w:t>
             </w:r>
           </w:p>
         </w:tc>
@@ -5312,13 +5330,7 @@
             </w:pPr>
             <w:r>
               <w:lastRenderedPageBreak/>
-              <w:t>He made man in His image and lik</w:t>
-            </w:r>
-            <w:r>
-              <w:t>e</w:t>
-            </w:r>
-            <w:r>
-              <w:t>ness,</w:t>
+              <w:t>He made man in His image and likeness,</w:t>
             </w:r>
           </w:p>
           <w:p>
@@ -5385,13 +5397,7 @@
               </w:rPr>
             </w:pPr>
             <w:r>
-              <w:t>He made man in His image and lik</w:t>
-            </w:r>
-            <w:r>
-              <w:t>e</w:t>
-            </w:r>
-            <w:r>
-              <w:t>ness,</w:t>
+              <w:t>He made man in His image and likeness,</w:t>
             </w:r>
           </w:p>
           <w:p>
@@ -5420,13 +5426,7 @@
             </w:pPr>
             <w:r>
               <w:lastRenderedPageBreak/>
-              <w:t>He made man in His image and lik</w:t>
-            </w:r>
-            <w:r>
-              <w:t>e</w:t>
-            </w:r>
-            <w:r>
-              <w:t>ness,</w:t>
+              <w:t>He made man in His image and likeness,</w:t>
             </w:r>
           </w:p>
           <w:p>
@@ -5745,13 +5745,7 @@
               <w:pStyle w:val="EngEnd"/>
             </w:pPr>
             <w:r>
-              <w:t>Through the prayers of David the Psalmist, O Lord, grant us the fo</w:t>
-            </w:r>
-            <w:r>
-              <w:t>r</w:t>
-            </w:r>
-            <w:r>
-              <w:t>giveness of our sins</w:t>
+              <w:t>Through the prayers of David the Psalmist, O Lord, grant us the forgiveness of our sins</w:t>
             </w:r>
             <w:r>
               <w:t>.</w:t>
@@ -5807,13 +5801,7 @@
               <w:pStyle w:val="EngEnd"/>
             </w:pPr>
             <w:r>
-              <w:t>Through the prayers of David the Psalmist, O Lord, grant us the fo</w:t>
-            </w:r>
-            <w:r>
-              <w:t>r</w:t>
-            </w:r>
-            <w:r>
-              <w:t>giveness of our sins</w:t>
+              <w:t>Through the prayers of David the Psalmist, O Lord, grant us the forgiveness of our sins</w:t>
             </w:r>
             <w:r>
               <w:t>.</w:t>
@@ -5829,13 +5817,7 @@
               <w:pStyle w:val="EngEnd"/>
             </w:pPr>
             <w:r>
-              <w:t>Through the prayers of David the Psalmist, O Lord, grant us the fo</w:t>
-            </w:r>
-            <w:r>
-              <w:t>r</w:t>
-            </w:r>
-            <w:r>
-              <w:t>giveness of our sins</w:t>
+              <w:t>Through the prayers of David the Psalmist, O Lord, grant us the forgiveness of our sins</w:t>
             </w:r>
             <w:r>
               <w:t>.</w:t>
@@ -6250,7 +6232,7 @@
 
 <file path=word/comments.xml><?xml version="1.0" encoding="utf-8"?>
 <w:comments xmlns:ve="http://schemas.openxmlformats.org/markup-compatibility/2006" xmlns:o="urn:schemas-microsoft-com:office:office" xmlns:r="http://schemas.openxmlformats.org/officeDocument/2006/relationships" xmlns:m="http://schemas.openxmlformats.org/officeDocument/2006/math" xmlns:v="urn:schemas-microsoft-com:vml" xmlns:wp="http://schemas.openxmlformats.org/drawingml/2006/wordprocessingDrawing" xmlns:w10="urn:schemas-microsoft-com:office:word" xmlns:w="http://schemas.openxmlformats.org/wordprocessingml/2006/main" xmlns:wne="http://schemas.microsoft.com/office/word/2006/wordml">
-  <w:comment w:id="7" w:author="Windows User" w:date="2014-11-07T16:01:00Z" w:initials="BS">
+  <w:comment w:id="7" w:author="Windows User" w:date="2014-11-12T19:42:00Z" w:initials="BS">
     <w:p>
       <w:pPr>
         <w:pStyle w:val="CommentText"/>
@@ -6263,6 +6245,25 @@
       </w:r>
       <w:r>
         <w:t>NETS: "acknowledge" footnote?</w:t>
+      </w:r>
+      <w:r>
+        <w:t xml:space="preserve"> The Coptic meaning is unclear. The  Heb can mean  give thanks or confess. The Gk means confess. </w:t>
+      </w:r>
+      <w:proofErr w:type="spellStart"/>
+      <w:r>
+        <w:t>Ramez</w:t>
+      </w:r>
+      <w:proofErr w:type="spellEnd"/>
+      <w:r>
+        <w:t xml:space="preserve"> rejects NETS' "acknowledge" as potentially internal, while </w:t>
+      </w:r>
+      <w:proofErr w:type="spellStart"/>
+      <w:r>
+        <w:t>gk</w:t>
+      </w:r>
+      <w:proofErr w:type="spellEnd"/>
+      <w:r>
+        <w:t xml:space="preserve"> means external confession.</w:t>
       </w:r>
     </w:p>
   </w:comment>
@@ -7516,7 +7517,7 @@
 </file>
 
 <file path=customXml/itemProps1.xml><?xml version="1.0" encoding="utf-8"?>
-<ds:datastoreItem xmlns:ds="http://schemas.openxmlformats.org/officeDocument/2006/customXml" ds:itemID="{AD40FF64-570A-42CC-9F27-8306AE267A7B}">
+<ds:datastoreItem xmlns:ds="http://schemas.openxmlformats.org/officeDocument/2006/customXml" ds:itemID="{9DA0323E-97BE-4D75-8207-56CBE947BD3B}">
   <ds:schemaRefs>
     <ds:schemaRef ds:uri="http://schemas.openxmlformats.org/officeDocument/2006/bibliography"/>
   </ds:schemaRefs>

</xml_diff>

<commit_message>
Started adding a draft document up to Sunday
Other days are still AAP’s translation
</commit_message>
<xml_diff>
--- a/Psalmody Source/03 Canticle 2.docx
+++ b/Psalmody Source/03 Canticle 2.docx
@@ -11,23 +11,7 @@
       <w:bookmarkStart w:id="5" w:name="_Toc308441869"/>
       <w:bookmarkStart w:id="6" w:name="_Toc308441894"/>
       <w:r>
-        <w:t xml:space="preserve">During </w:t>
-      </w:r>
-      <w:proofErr w:type="spellStart"/>
-      <w:r>
-        <w:t>Koiahk</w:t>
-      </w:r>
-      <w:proofErr w:type="spellEnd"/>
-      <w:r>
-        <w:t xml:space="preserve">, the </w:t>
-      </w:r>
-      <w:proofErr w:type="spellStart"/>
-      <w:r>
-        <w:t>Psali</w:t>
-      </w:r>
-      <w:proofErr w:type="spellEnd"/>
-      <w:r>
-        <w:t xml:space="preserve"> Adam on the Second Canticle, page ##, is said.</w:t>
+        <w:t>During Koiahk, the Psali Adam on the Second Canticle, page ##, is said.</w:t>
       </w:r>
     </w:p>
     <w:p>
@@ -79,31 +63,7 @@
     </w:p>
     <w:p>
       <w:r>
-        <w:t xml:space="preserve">Amen. Alleluia. Kyrie </w:t>
-      </w:r>
-      <w:proofErr w:type="spellStart"/>
-      <w:r>
-        <w:t>Eleioson</w:t>
-      </w:r>
-      <w:proofErr w:type="spellEnd"/>
-      <w:r>
-        <w:t xml:space="preserve">. Kyrie </w:t>
-      </w:r>
-      <w:proofErr w:type="spellStart"/>
-      <w:r>
-        <w:t>Eleison</w:t>
-      </w:r>
-      <w:proofErr w:type="spellEnd"/>
-      <w:r>
-        <w:t xml:space="preserve">. Kyrie </w:t>
-      </w:r>
-      <w:proofErr w:type="spellStart"/>
-      <w:r>
-        <w:t>Eleison</w:t>
-      </w:r>
-      <w:proofErr w:type="spellEnd"/>
-      <w:r>
-        <w:t>.</w:t>
+        <w:t>Amen. Alleluia. Kyrie Eleioson. Kyrie Eleison. Kyrie Eleison.</w:t>
       </w:r>
     </w:p>
     <w:tbl>
@@ -232,39 +192,7 @@
               <w:pStyle w:val="EngIndEnd"/>
             </w:pPr>
             <w:r>
-              <w:t xml:space="preserve">Alleluia: For His mercy endures forever. (Je </w:t>
-            </w:r>
-            <w:proofErr w:type="spellStart"/>
-            <w:r>
-              <w:t>Pef</w:t>
-            </w:r>
-            <w:proofErr w:type="spellEnd"/>
-            <w:r>
-              <w:t xml:space="preserve"> </w:t>
-            </w:r>
-            <w:proofErr w:type="spellStart"/>
-            <w:r>
-              <w:t>nai</w:t>
-            </w:r>
-            <w:proofErr w:type="spellEnd"/>
-            <w:r>
-              <w:t xml:space="preserve"> shop </w:t>
-            </w:r>
-            <w:proofErr w:type="spellStart"/>
-            <w:r>
-              <w:t>sha</w:t>
-            </w:r>
-            <w:proofErr w:type="spellEnd"/>
-            <w:r>
-              <w:t xml:space="preserve"> </w:t>
-            </w:r>
-            <w:proofErr w:type="spellStart"/>
-            <w:r>
-              <w:t>eneh</w:t>
-            </w:r>
-            <w:proofErr w:type="spellEnd"/>
-            <w:r>
-              <w:t>.)</w:t>
+              <w:t>Alleluia: For His mercy endures forever. (Je Pef nai shop sha eneh.)</w:t>
             </w:r>
           </w:p>
         </w:tc>
@@ -332,39 +260,7 @@
               <w:pStyle w:val="EngIndEnd"/>
             </w:pPr>
             <w:r>
-              <w:t xml:space="preserve">Alleluia: For His mercy endures forever. (Je </w:t>
-            </w:r>
-            <w:proofErr w:type="spellStart"/>
-            <w:r>
-              <w:t>Pef</w:t>
-            </w:r>
-            <w:proofErr w:type="spellEnd"/>
-            <w:r>
-              <w:t xml:space="preserve"> </w:t>
-            </w:r>
-            <w:proofErr w:type="spellStart"/>
-            <w:r>
-              <w:t>nai</w:t>
-            </w:r>
-            <w:proofErr w:type="spellEnd"/>
-            <w:r>
-              <w:t xml:space="preserve"> shop </w:t>
-            </w:r>
-            <w:proofErr w:type="spellStart"/>
-            <w:r>
-              <w:t>sha</w:t>
-            </w:r>
-            <w:proofErr w:type="spellEnd"/>
-            <w:r>
-              <w:t xml:space="preserve"> </w:t>
-            </w:r>
-            <w:proofErr w:type="spellStart"/>
-            <w:r>
-              <w:t>eneh</w:t>
-            </w:r>
-            <w:proofErr w:type="spellEnd"/>
-            <w:r>
-              <w:t>.)</w:t>
+              <w:t>Alleluia: For His mercy endures forever. (Je Pef nai shop sha eneh.)</w:t>
             </w:r>
           </w:p>
         </w:tc>
@@ -422,39 +318,7 @@
               <w:pStyle w:val="EngIndEnd"/>
             </w:pPr>
             <w:r>
-              <w:t xml:space="preserve">Alleluia: For His mercy endures forever. (Je </w:t>
-            </w:r>
-            <w:proofErr w:type="spellStart"/>
-            <w:r>
-              <w:t>Pef</w:t>
-            </w:r>
-            <w:proofErr w:type="spellEnd"/>
-            <w:r>
-              <w:t xml:space="preserve"> </w:t>
-            </w:r>
-            <w:proofErr w:type="spellStart"/>
-            <w:r>
-              <w:t>nai</w:t>
-            </w:r>
-            <w:proofErr w:type="spellEnd"/>
-            <w:r>
-              <w:t xml:space="preserve"> shop </w:t>
-            </w:r>
-            <w:proofErr w:type="spellStart"/>
-            <w:r>
-              <w:t>sha</w:t>
-            </w:r>
-            <w:proofErr w:type="spellEnd"/>
-            <w:r>
-              <w:t xml:space="preserve"> </w:t>
-            </w:r>
-            <w:proofErr w:type="spellStart"/>
-            <w:r>
-              <w:t>eneh</w:t>
-            </w:r>
-            <w:proofErr w:type="spellEnd"/>
-            <w:r>
-              <w:t>.)</w:t>
+              <w:t>Alleluia: For His mercy endures forever. (Je Pef nai shop sha eneh.)</w:t>
             </w:r>
           </w:p>
         </w:tc>
@@ -1058,15 +922,7 @@
           </w:tcPr>
           <w:p>
             <w:r>
-              <w:t xml:space="preserve">To Him who </w:t>
-            </w:r>
-            <w:proofErr w:type="spellStart"/>
-            <w:r>
-              <w:t>layed</w:t>
-            </w:r>
-            <w:proofErr w:type="spellEnd"/>
-            <w:r>
-              <w:t xml:space="preserve"> out the earth above the</w:t>
+              <w:t>To Him who layed out the earth above the</w:t>
             </w:r>
           </w:p>
           <w:p>
@@ -2999,126 +2855,99 @@
             <w:pPr>
               <w:pStyle w:val="EngInd"/>
             </w:pPr>
-            <w:proofErr w:type="spellStart"/>
+            <w:r>
+              <w:lastRenderedPageBreak/>
+              <w:t>Sihon, king of the Amorites:</w:t>
+            </w:r>
+          </w:p>
+          <w:p>
+            <w:pPr>
+              <w:pStyle w:val="EngIndEnd"/>
+            </w:pPr>
+            <w:r>
+              <w:t xml:space="preserve">Alleluia: For His mercy </w:t>
+            </w:r>
+            <w:r>
+              <w:lastRenderedPageBreak/>
+              <w:t>endures forever.</w:t>
+            </w:r>
+          </w:p>
+        </w:tc>
+        <w:tc>
+          <w:tcPr>
+            <w:tcW w:w="716" w:type="pct"/>
+          </w:tcPr>
+          <w:p>
+            <w:r>
+              <w:lastRenderedPageBreak/>
+              <w:t>Sihon, the king of the Amorites: Alleluia,</w:t>
+            </w:r>
+          </w:p>
+          <w:p>
+            <w:r>
+              <w:t>His mercy endures forever.</w:t>
+            </w:r>
+          </w:p>
+        </w:tc>
+        <w:tc>
+          <w:tcPr>
+            <w:tcW w:w="704" w:type="pct"/>
+          </w:tcPr>
+          <w:p>
+            <w:r>
+              <w:t>Sihon, the King of the Amorites. Alleluia: His mercy endures forever.</w:t>
+            </w:r>
+          </w:p>
+        </w:tc>
+        <w:tc>
+          <w:tcPr>
+            <w:tcW w:w="711" w:type="pct"/>
+          </w:tcPr>
+          <w:p>
+            <w:r>
+              <w:t>Sion the king of the Amorite: Alleluia: For His mercy endures forever.</w:t>
+            </w:r>
+          </w:p>
+        </w:tc>
+        <w:tc>
+          <w:tcPr>
+            <w:tcW w:w="723" w:type="pct"/>
+          </w:tcPr>
+          <w:p>
+            <w:pPr>
+              <w:pStyle w:val="EngInd"/>
+            </w:pPr>
+            <w:r>
+              <w:t>Sihon, king of the Amorites:</w:t>
+            </w:r>
+          </w:p>
+          <w:p>
+            <w:pPr>
+              <w:pStyle w:val="EngIndEnd"/>
+            </w:pPr>
+            <w:r>
+              <w:t xml:space="preserve">Alleluia: For His mercy </w:t>
+            </w:r>
+            <w:r>
+              <w:lastRenderedPageBreak/>
+              <w:t>endures forever.</w:t>
+            </w:r>
+          </w:p>
+        </w:tc>
+        <w:tc>
+          <w:tcPr>
+            <w:tcW w:w="724" w:type="pct"/>
+          </w:tcPr>
+          <w:p>
+            <w:pPr>
+              <w:pStyle w:val="EngInd"/>
+            </w:pPr>
+            <w:commentRangeStart w:id="17"/>
             <w:r>
               <w:lastRenderedPageBreak/>
               <w:t>Sihon</w:t>
             </w:r>
-            <w:proofErr w:type="spellEnd"/>
-            <w:r>
-              <w:t>, king of the Amorites:</w:t>
-            </w:r>
-          </w:p>
-          <w:p>
-            <w:pPr>
-              <w:pStyle w:val="EngIndEnd"/>
-            </w:pPr>
-            <w:r>
-              <w:t xml:space="preserve">Alleluia: For His mercy </w:t>
-            </w:r>
-            <w:r>
-              <w:lastRenderedPageBreak/>
-              <w:t>endures forever.</w:t>
-            </w:r>
-          </w:p>
-        </w:tc>
-        <w:tc>
-          <w:tcPr>
-            <w:tcW w:w="716" w:type="pct"/>
-          </w:tcPr>
-          <w:p>
-            <w:proofErr w:type="spellStart"/>
-            <w:r>
-              <w:lastRenderedPageBreak/>
-              <w:t>Sihon</w:t>
-            </w:r>
-            <w:proofErr w:type="spellEnd"/>
-            <w:r>
-              <w:t>, the king of the Amorites: Alleluia,</w:t>
-            </w:r>
-          </w:p>
-          <w:p>
-            <w:r>
-              <w:t>His mercy endures forever.</w:t>
-            </w:r>
-          </w:p>
-        </w:tc>
-        <w:tc>
-          <w:tcPr>
-            <w:tcW w:w="704" w:type="pct"/>
-          </w:tcPr>
-          <w:p>
-            <w:proofErr w:type="spellStart"/>
-            <w:r>
-              <w:t>Sihon</w:t>
-            </w:r>
-            <w:proofErr w:type="spellEnd"/>
-            <w:r>
-              <w:t>, the King of the Amorites. Alleluia: His mercy endures forever.</w:t>
-            </w:r>
-          </w:p>
-        </w:tc>
-        <w:tc>
-          <w:tcPr>
-            <w:tcW w:w="711" w:type="pct"/>
-          </w:tcPr>
-          <w:p>
-            <w:proofErr w:type="spellStart"/>
-            <w:r>
-              <w:t>Sion</w:t>
-            </w:r>
-            <w:proofErr w:type="spellEnd"/>
-            <w:r>
-              <w:t xml:space="preserve"> the king of the Amorite: Alleluia: For His mercy endures forever.</w:t>
-            </w:r>
-          </w:p>
-        </w:tc>
-        <w:tc>
-          <w:tcPr>
-            <w:tcW w:w="723" w:type="pct"/>
-          </w:tcPr>
-          <w:p>
-            <w:pPr>
-              <w:pStyle w:val="EngInd"/>
-            </w:pPr>
-            <w:proofErr w:type="spellStart"/>
-            <w:r>
-              <w:t>Sihon</w:t>
-            </w:r>
-            <w:proofErr w:type="spellEnd"/>
-            <w:r>
-              <w:t>, king of the Amorites:</w:t>
-            </w:r>
-          </w:p>
-          <w:p>
-            <w:pPr>
-              <w:pStyle w:val="EngIndEnd"/>
-            </w:pPr>
-            <w:r>
-              <w:t xml:space="preserve">Alleluia: For His mercy </w:t>
-            </w:r>
-            <w:r>
-              <w:lastRenderedPageBreak/>
-              <w:t>endures forever.</w:t>
-            </w:r>
-          </w:p>
-        </w:tc>
-        <w:tc>
-          <w:tcPr>
-            <w:tcW w:w="724" w:type="pct"/>
-          </w:tcPr>
-          <w:p>
-            <w:pPr>
-              <w:pStyle w:val="EngInd"/>
-            </w:pPr>
-            <w:commentRangeStart w:id="17"/>
-            <w:proofErr w:type="spellStart"/>
-            <w:r>
-              <w:lastRenderedPageBreak/>
-              <w:t>Sihon</w:t>
-            </w:r>
             <w:commentRangeEnd w:id="17"/>
-            <w:proofErr w:type="spellEnd"/>
             <w:r>
               <w:rPr>
                 <w:rStyle w:val="CommentReference"/>
@@ -3178,15 +3007,7 @@
               <w:pStyle w:val="EngInd"/>
             </w:pPr>
             <w:r>
-              <w:t xml:space="preserve">And </w:t>
-            </w:r>
-            <w:proofErr w:type="spellStart"/>
-            <w:r>
-              <w:t>Og</w:t>
-            </w:r>
-            <w:proofErr w:type="spellEnd"/>
-            <w:r>
-              <w:t xml:space="preserve">, the king of Bashan: </w:t>
+              <w:t xml:space="preserve">And Og, the king of Bashan: </w:t>
             </w:r>
           </w:p>
           <w:p>
@@ -3207,15 +3028,7 @@
           </w:tcPr>
           <w:p>
             <w:r>
-              <w:t xml:space="preserve">And </w:t>
-            </w:r>
-            <w:proofErr w:type="spellStart"/>
-            <w:r>
-              <w:t>Og</w:t>
-            </w:r>
-            <w:proofErr w:type="spellEnd"/>
-            <w:r>
-              <w:t>, the king of Bashan: Alleluia, His</w:t>
+              <w:t>And Og, the king of Bashan: Alleluia, His</w:t>
             </w:r>
           </w:p>
           <w:p>
@@ -3230,15 +3043,7 @@
           </w:tcPr>
           <w:p>
             <w:r>
-              <w:t xml:space="preserve">And </w:t>
-            </w:r>
-            <w:proofErr w:type="spellStart"/>
-            <w:r>
-              <w:t>Og</w:t>
-            </w:r>
-            <w:proofErr w:type="spellEnd"/>
-            <w:r>
-              <w:t>, the King of Bashan. Alleluia: His mercy endures forever.</w:t>
+              <w:t>And Og, the King of Bashan. Alleluia: His mercy endures forever.</w:t>
             </w:r>
           </w:p>
         </w:tc>
@@ -3248,23 +3053,7 @@
           </w:tcPr>
           <w:p>
             <w:r>
-              <w:t xml:space="preserve">And </w:t>
-            </w:r>
-            <w:proofErr w:type="spellStart"/>
-            <w:r>
-              <w:t>Og</w:t>
-            </w:r>
-            <w:proofErr w:type="spellEnd"/>
-            <w:r>
-              <w:t xml:space="preserve"> the king of </w:t>
-            </w:r>
-            <w:proofErr w:type="spellStart"/>
-            <w:r>
-              <w:t>Basan</w:t>
-            </w:r>
-            <w:proofErr w:type="spellEnd"/>
-            <w:r>
-              <w:t>: Alleluia: For His mercy endures forever.</w:t>
+              <w:t>And Og the king of Basan: Alleluia: For His mercy endures forever.</w:t>
             </w:r>
           </w:p>
         </w:tc>
@@ -3277,15 +3066,7 @@
               <w:pStyle w:val="EngInd"/>
             </w:pPr>
             <w:r>
-              <w:t xml:space="preserve">And </w:t>
-            </w:r>
-            <w:proofErr w:type="spellStart"/>
-            <w:r>
-              <w:t>Og</w:t>
-            </w:r>
-            <w:proofErr w:type="spellEnd"/>
-            <w:r>
-              <w:t xml:space="preserve">, the king of Bashan: </w:t>
+              <w:t xml:space="preserve">And Og, the king of Bashan: </w:t>
             </w:r>
           </w:p>
           <w:p>
@@ -3309,15 +3090,7 @@
               <w:pStyle w:val="EngInd"/>
             </w:pPr>
             <w:r>
-              <w:t xml:space="preserve">And </w:t>
-            </w:r>
-            <w:proofErr w:type="spellStart"/>
-            <w:r>
-              <w:t>Og</w:t>
-            </w:r>
-            <w:proofErr w:type="spellEnd"/>
-            <w:r>
-              <w:t xml:space="preserve">, the king of Bashan: </w:t>
+              <w:t xml:space="preserve">And Og, the king of Bashan: </w:t>
             </w:r>
           </w:p>
           <w:p>
@@ -4280,13 +4053,8 @@
       <w:bookmarkStart w:id="20" w:name="_Toc298445751"/>
       <w:bookmarkStart w:id="21" w:name="_Toc298681234"/>
       <w:bookmarkStart w:id="22" w:name="_Toc298447476"/>
-      <w:proofErr w:type="spellStart"/>
       <w:r>
-        <w:t>Psali</w:t>
-      </w:r>
-      <w:proofErr w:type="spellEnd"/>
-      <w:r>
-        <w:t xml:space="preserve"> Adam</w:t>
+        <w:t>Psali Adam</w:t>
       </w:r>
       <w:bookmarkEnd w:id="18"/>
       <w:bookmarkEnd w:id="19"/>
@@ -5503,39 +5271,7 @@
               <w:t>For His mercy endures forever. (</w:t>
             </w:r>
             <w:r>
-              <w:t xml:space="preserve">Je </w:t>
-            </w:r>
-            <w:proofErr w:type="spellStart"/>
-            <w:r>
-              <w:t>Pef</w:t>
-            </w:r>
-            <w:proofErr w:type="spellEnd"/>
-            <w:r>
-              <w:t xml:space="preserve"> </w:t>
-            </w:r>
-            <w:proofErr w:type="spellStart"/>
-            <w:r>
-              <w:t>nai</w:t>
-            </w:r>
-            <w:proofErr w:type="spellEnd"/>
-            <w:r>
-              <w:t xml:space="preserve"> shop </w:t>
-            </w:r>
-            <w:proofErr w:type="spellStart"/>
-            <w:r>
-              <w:t>sha</w:t>
-            </w:r>
-            <w:proofErr w:type="spellEnd"/>
-            <w:r>
-              <w:t xml:space="preserve"> </w:t>
-            </w:r>
-            <w:proofErr w:type="spellStart"/>
-            <w:r>
-              <w:t>eneh</w:t>
-            </w:r>
-            <w:proofErr w:type="spellEnd"/>
-            <w:r>
-              <w:t>.</w:t>
+              <w:t>Je Pef nai shop sha eneh.</w:t>
             </w:r>
             <w:r>
               <w:t>)</w:t>
@@ -5608,39 +5344,7 @@
               <w:t>For His mercy endures forever. (</w:t>
             </w:r>
             <w:r>
-              <w:t xml:space="preserve">Je </w:t>
-            </w:r>
-            <w:proofErr w:type="spellStart"/>
-            <w:r>
-              <w:t>Pef</w:t>
-            </w:r>
-            <w:proofErr w:type="spellEnd"/>
-            <w:r>
-              <w:t xml:space="preserve"> </w:t>
-            </w:r>
-            <w:proofErr w:type="spellStart"/>
-            <w:r>
-              <w:t>nai</w:t>
-            </w:r>
-            <w:proofErr w:type="spellEnd"/>
-            <w:r>
-              <w:t xml:space="preserve"> shop </w:t>
-            </w:r>
-            <w:proofErr w:type="spellStart"/>
-            <w:r>
-              <w:t>sha</w:t>
-            </w:r>
-            <w:proofErr w:type="spellEnd"/>
-            <w:r>
-              <w:t xml:space="preserve"> </w:t>
-            </w:r>
-            <w:proofErr w:type="spellStart"/>
-            <w:r>
-              <w:t>eneh</w:t>
-            </w:r>
-            <w:proofErr w:type="spellEnd"/>
-            <w:r>
-              <w:t>.</w:t>
+              <w:t>Je Pef nai shop sha eneh.</w:t>
             </w:r>
             <w:r>
               <w:t>)</w:t>
@@ -5673,39 +5377,7 @@
               <w:t>For His mercy endures forever. (</w:t>
             </w:r>
             <w:r>
-              <w:t xml:space="preserve">Je </w:t>
-            </w:r>
-            <w:proofErr w:type="spellStart"/>
-            <w:r>
-              <w:t>Pef</w:t>
-            </w:r>
-            <w:proofErr w:type="spellEnd"/>
-            <w:r>
-              <w:t xml:space="preserve"> </w:t>
-            </w:r>
-            <w:proofErr w:type="spellStart"/>
-            <w:r>
-              <w:t>nai</w:t>
-            </w:r>
-            <w:proofErr w:type="spellEnd"/>
-            <w:r>
-              <w:t xml:space="preserve"> shop </w:t>
-            </w:r>
-            <w:proofErr w:type="spellStart"/>
-            <w:r>
-              <w:t>sha</w:t>
-            </w:r>
-            <w:proofErr w:type="spellEnd"/>
-            <w:r>
-              <w:t xml:space="preserve"> </w:t>
-            </w:r>
-            <w:proofErr w:type="spellStart"/>
-            <w:r>
-              <w:t>eneh</w:t>
-            </w:r>
-            <w:proofErr w:type="spellEnd"/>
-            <w:r>
-              <w:t>.</w:t>
+              <w:t>Je Pef nai shop sha eneh.</w:t>
             </w:r>
             <w:r>
               <w:t>)</w:t>
@@ -5882,15 +5554,7 @@
           </w:tcPr>
           <w:p>
             <w:r>
-              <w:t xml:space="preserve">Through the intercessions: of the </w:t>
-            </w:r>
-            <w:proofErr w:type="spellStart"/>
-            <w:r>
-              <w:t>Theotokos</w:t>
-            </w:r>
-            <w:proofErr w:type="spellEnd"/>
-            <w:r>
-              <w:t xml:space="preserve"> Saint Mary: O Lord grant us: the forgiveness of our sins.</w:t>
+              <w:t>Through the intercessions: of the Theotokos Saint Mary: O Lord grant us: the forgiveness of our sins.</w:t>
             </w:r>
           </w:p>
         </w:tc>
@@ -6148,11 +5812,32 @@
             </w:pPr>
             <w:r>
               <w:lastRenderedPageBreak/>
-              <w:t xml:space="preserve">Blessed art Thou in truth, with Thy Good Father, and the Holy Spirit, for </w:t>
+              <w:t xml:space="preserve">Blessed art </w:t>
+            </w:r>
+            <w:r>
+              <w:t>You</w:t>
+            </w:r>
+            <w:r>
+              <w:t xml:space="preserve"> in truth, with </w:t>
+            </w:r>
+            <w:r>
+              <w:t>Your</w:t>
+            </w:r>
+            <w:r>
+              <w:t xml:space="preserve"> Good Father, and the Holy Spirit, for </w:t>
             </w:r>
             <w:r>
               <w:lastRenderedPageBreak/>
-              <w:t xml:space="preserve">Thou hast </w:t>
+              <w:t>You</w:t>
+            </w:r>
+            <w:r>
+              <w:t xml:space="preserve"> </w:t>
+            </w:r>
+            <w:r>
+              <w:t>have</w:t>
+            </w:r>
+            <w:r>
+              <w:t xml:space="preserve"> </w:t>
             </w:r>
             <w:r>
               <w:t>{</w:t>
@@ -6203,15 +5888,7 @@
     <w:p>
       <w:r>
         <w:lastRenderedPageBreak/>
-        <w:t xml:space="preserve">During the month of </w:t>
-      </w:r>
-      <w:proofErr w:type="spellStart"/>
-      <w:r>
-        <w:t>Koiahk</w:t>
-      </w:r>
-      <w:proofErr w:type="spellEnd"/>
-      <w:r>
-        <w:t xml:space="preserve">, </w:t>
+        <w:t xml:space="preserve">During the month of Koiahk, </w:t>
       </w:r>
       <w:r>
         <w:t xml:space="preserve">"The Fiery Bush" </w:t>
@@ -6247,23 +5924,7 @@
         <w:t>NETS: "acknowledge" footnote?</w:t>
       </w:r>
       <w:r>
-        <w:t xml:space="preserve"> The Coptic meaning is unclear. The  Heb can mean  give thanks or confess. The Gk means confess. </w:t>
-      </w:r>
-      <w:proofErr w:type="spellStart"/>
-      <w:r>
-        <w:t>Ramez</w:t>
-      </w:r>
-      <w:proofErr w:type="spellEnd"/>
-      <w:r>
-        <w:t xml:space="preserve"> rejects NETS' "acknowledge" as potentially internal, while </w:t>
-      </w:r>
-      <w:proofErr w:type="spellStart"/>
-      <w:r>
-        <w:t>gk</w:t>
-      </w:r>
-      <w:proofErr w:type="spellEnd"/>
-      <w:r>
-        <w:t xml:space="preserve"> means external confession.</w:t>
+        <w:t xml:space="preserve"> The Coptic meaning is unclear. The  Heb can mean  give thanks or confess. The Gk means confess. Ramez rejects NETS' "acknowledge" as potentially internal, while gk means external confession.</w:t>
       </w:r>
     </w:p>
   </w:comment>
@@ -6295,15 +5956,7 @@
         <w:annotationRef/>
       </w:r>
       <w:r>
-        <w:t xml:space="preserve">both </w:t>
-      </w:r>
-      <w:proofErr w:type="spellStart"/>
-      <w:r>
-        <w:t>Brenton</w:t>
-      </w:r>
-      <w:proofErr w:type="spellEnd"/>
-      <w:r>
-        <w:t xml:space="preserve"> and NETS have "understanding"</w:t>
+        <w:t>both Brenton and NETS have "understanding"</w:t>
       </w:r>
     </w:p>
   </w:comment>
@@ -6399,23 +6052,7 @@
         <w:annotationRef/>
       </w:r>
       <w:r>
-        <w:t xml:space="preserve">This verse is missing from </w:t>
-      </w:r>
-      <w:proofErr w:type="spellStart"/>
-      <w:r>
-        <w:t>Abouna’s</w:t>
-      </w:r>
-      <w:proofErr w:type="spellEnd"/>
-      <w:r>
-        <w:t xml:space="preserve"> &amp; Mena’s. NETS indicates missing in Ra.  </w:t>
-      </w:r>
-      <w:proofErr w:type="spellStart"/>
-      <w:r>
-        <w:t>Brenton</w:t>
-      </w:r>
-      <w:proofErr w:type="spellEnd"/>
-      <w:r>
-        <w:t xml:space="preserve"> lacks. NETS has "sharp rock"</w:t>
+        <w:t>This verse is missing from Abouna’s &amp; Mena’s. NETS indicates missing in Ra.  Brenton lacks. NETS has "sharp rock"</w:t>
       </w:r>
     </w:p>
   </w:comment>
@@ -6430,13 +6067,8 @@
         </w:rPr>
         <w:annotationRef/>
       </w:r>
-      <w:proofErr w:type="spellStart"/>
       <w:r>
-        <w:t>Brenton</w:t>
-      </w:r>
-      <w:proofErr w:type="spellEnd"/>
-      <w:r>
-        <w:t xml:space="preserve"> has mighty</w:t>
+        <w:t>Brenton has mighty</w:t>
       </w:r>
     </w:p>
   </w:comment>
@@ -6451,21 +6083,8 @@
         </w:rPr>
         <w:annotationRef/>
       </w:r>
-      <w:proofErr w:type="spellStart"/>
       <w:r>
-        <w:t>Brenton</w:t>
-      </w:r>
-      <w:proofErr w:type="spellEnd"/>
-      <w:r>
-        <w:t xml:space="preserve"> and NETS "</w:t>
-      </w:r>
-      <w:proofErr w:type="spellStart"/>
-      <w:r>
-        <w:t>seon</w:t>
-      </w:r>
-      <w:proofErr w:type="spellEnd"/>
-      <w:r>
-        <w:t>"</w:t>
+        <w:t>Brenton and NETS "seon"</w:t>
       </w:r>
     </w:p>
   </w:comment>
@@ -6481,15 +6100,7 @@
         <w:annotationRef/>
       </w:r>
       <w:r>
-        <w:t xml:space="preserve">clearly the missing </w:t>
-      </w:r>
-      <w:proofErr w:type="spellStart"/>
-      <w:r>
-        <w:t>vs</w:t>
-      </w:r>
-      <w:proofErr w:type="spellEnd"/>
-      <w:r>
-        <w:t xml:space="preserve"> above belongs</w:t>
+        <w:t>clearly the missing vs above belongs</w:t>
       </w:r>
     </w:p>
   </w:comment>
@@ -7517,7 +7128,7 @@
 </file>
 
 <file path=customXml/itemProps1.xml><?xml version="1.0" encoding="utf-8"?>
-<ds:datastoreItem xmlns:ds="http://schemas.openxmlformats.org/officeDocument/2006/customXml" ds:itemID="{9DA0323E-97BE-4D75-8207-56CBE947BD3B}">
+<ds:datastoreItem xmlns:ds="http://schemas.openxmlformats.org/officeDocument/2006/customXml" ds:itemID="{3C973A35-5BFB-4425-A41C-7A6D3898B495}">
   <ds:schemaRefs>
     <ds:schemaRef ds:uri="http://schemas.openxmlformats.org/officeDocument/2006/bibliography"/>
   </ds:schemaRefs>

</xml_diff>